<commit_message>
Finished Project, added gitignore and readme
</commit_message>
<xml_diff>
--- a/Project 1 Rubric.docx
+++ b/Project 1 Rubric.docx
@@ -362,6 +362,8 @@
                 <w:numId w:val="2"/>
               </w:numPr>
             </w:pPr>
+            <w:bookmarkStart w:id="0" w:name="_GoBack"/>
+            <w:bookmarkEnd w:id="0"/>
             <w:r>
               <w:t>Links to call/text/email are present</w:t>
             </w:r>
@@ -433,6 +435,9 @@
             <w:pPr>
               <w:jc w:val="center"/>
             </w:pPr>
+            <w:r>
+              <w:t>1</w:t>
+            </w:r>
           </w:p>
         </w:tc>
       </w:tr>
@@ -475,6 +480,9 @@
             <w:pPr>
               <w:jc w:val="center"/>
             </w:pPr>
+            <w:r>
+              <w:t>1</w:t>
+            </w:r>
           </w:p>
         </w:tc>
       </w:tr>
@@ -698,8 +706,6 @@
             <w:r>
               <w:t>4</w:t>
             </w:r>
-            <w:bookmarkStart w:id="0" w:name="_GoBack"/>
-            <w:bookmarkEnd w:id="0"/>
           </w:p>
         </w:tc>
       </w:tr>
@@ -920,6 +926,9 @@
             <w:pPr>
               <w:jc w:val="center"/>
             </w:pPr>
+            <w:r>
+              <w:t>30+1</w:t>
+            </w:r>
           </w:p>
         </w:tc>
       </w:tr>
@@ -1018,7 +1027,10 @@
     </w:r>
     <w:r>
       <w:tab/>
-      <w:t>Name: ___________________________________</w:t>
+      <w:t xml:space="preserve">Name: </w:t>
+    </w:r>
+    <w:r>
+      <w:t>Victor Mafra Lazaro</w:t>
     </w:r>
   </w:p>
 </w:hdr>

</xml_diff>